<commit_message>
add monster hunter quiz
</commit_message>
<xml_diff>
--- a/RecommendationSource.docx
+++ b/RecommendationSource.docx
@@ -10,8 +10,10 @@
           <w:numId w:val="1"/>
         </w:numPr>
       </w:pPr>
-      <w:r>
-        <w:t>LIBRARY</w:t>
+      <w:bookmarkStart w:id="0" w:name="_GoBack"/>
+      <w:bookmarkEnd w:id="0"/>
+      <w:r>
+        <w:t>PICTURE</w:t>
       </w:r>
     </w:p>
     <w:p>
@@ -23,13 +25,10 @@
         </w:numPr>
       </w:pPr>
       <w:r>
-        <w:t xml:space="preserve">FreeTTS: </w:t>
-      </w:r>
-      <w:r>
         <w:fldChar w:fldCharType="begin"/>
       </w:r>
       <w:r>
-        <w:instrText xml:space="preserve"> HYPERLINK "https://sourceforge.net/projects/freetts/" </w:instrText>
+        <w:instrText xml:space="preserve"> HYPERLINK "https://freeiconshop.com/icon/sound-on-icon-flat/" </w:instrText>
       </w:r>
       <w:r>
         <w:fldChar w:fldCharType="separate"/>
@@ -38,25 +37,13 @@
         <w:rPr>
           <w:rStyle w:val="13"/>
         </w:rPr>
-        <w:t>https://sourceforge.net/projects/freetts/</w:t>
+        <w:t>https://freeiconshop.com/icon/sound-on-icon-flat/</w:t>
       </w:r>
       <w:r>
         <w:rPr>
           <w:rStyle w:val="13"/>
         </w:rPr>
         <w:fldChar w:fldCharType="end"/>
-      </w:r>
-    </w:p>
-    <w:p>
-      <w:pPr>
-        <w:pStyle w:val="29"/>
-        <w:numPr>
-          <w:ilvl w:val="0"/>
-          <w:numId w:val="1"/>
-        </w:numPr>
-      </w:pPr>
-      <w:r>
-        <w:t>PICTURE</w:t>
       </w:r>
     </w:p>
     <w:p>
@@ -71,7 +58,7 @@
         <w:fldChar w:fldCharType="begin"/>
       </w:r>
       <w:r>
-        <w:instrText xml:space="preserve"> HYPERLINK "https://freeiconshop.com/icon/sound-on-icon-flat/" </w:instrText>
+        <w:instrText xml:space="preserve"> HYPERLINK "https://freeiconshop.com/icon/shuffle-icon-flat/" </w:instrText>
       </w:r>
       <w:r>
         <w:fldChar w:fldCharType="separate"/>
@@ -80,7 +67,7 @@
         <w:rPr>
           <w:rStyle w:val="13"/>
         </w:rPr>
-        <w:t>https://freeiconshop.com/icon/sound-on-icon-flat/</w:t>
+        <w:t>https://freeiconshop.com/icon/shuffle-icon-flat/</w:t>
       </w:r>
       <w:r>
         <w:rPr>
@@ -101,7 +88,7 @@
         <w:fldChar w:fldCharType="begin"/>
       </w:r>
       <w:r>
-        <w:instrText xml:space="preserve"> HYPERLINK "https://freeiconshop.com/icon/shuffle-icon-flat/" </w:instrText>
+        <w:instrText xml:space="preserve"> HYPERLINK "https://www.flaticon.com/free-icon/kanji_295114" </w:instrText>
       </w:r>
       <w:r>
         <w:fldChar w:fldCharType="separate"/>
@@ -110,7 +97,7 @@
         <w:rPr>
           <w:rStyle w:val="13"/>
         </w:rPr>
-        <w:t>https://freeiconshop.com/icon/shuffle-icon-flat/</w:t>
+        <w:t>https://www.flaticon.com/free-icon/kanji_295114</w:t>
       </w:r>
       <w:r>
         <w:rPr>
@@ -131,7 +118,7 @@
         <w:fldChar w:fldCharType="begin"/>
       </w:r>
       <w:r>
-        <w:instrText xml:space="preserve"> HYPERLINK "https://www.flaticon.com/free-icon/kanji_295114" </w:instrText>
+        <w:instrText xml:space="preserve"> HYPERLINK "https://www.pngwing.com/en/search?q=hiragana" </w:instrText>
       </w:r>
       <w:r>
         <w:fldChar w:fldCharType="separate"/>
@@ -140,7 +127,7 @@
         <w:rPr>
           <w:rStyle w:val="13"/>
         </w:rPr>
-        <w:t>https://www.flaticon.com/free-icon/kanji_295114</w:t>
+        <w:t>https://www.pngwing.com/en/search?q=hiragana</w:t>
       </w:r>
       <w:r>
         <w:rPr>
@@ -158,23 +145,33 @@
         </w:numPr>
       </w:pPr>
       <w:r>
+        <w:rPr>
+          <w:rFonts w:hint="default"/>
+        </w:rPr>
         <w:fldChar w:fldCharType="begin"/>
       </w:r>
       <w:r>
-        <w:instrText xml:space="preserve"> HYPERLINK "https://www.pngwing.com/en/search?q=hiragana" </w:instrText>
-      </w:r>
-      <w:r>
+        <w:rPr>
+          <w:rFonts w:hint="default"/>
+        </w:rPr>
+        <w:instrText xml:space="preserve"> HYPERLINK "https://www.freepik.com/icons/language" </w:instrText>
+      </w:r>
+      <w:r>
+        <w:rPr>
+          <w:rFonts w:hint="default"/>
+        </w:rPr>
         <w:fldChar w:fldCharType="separate"/>
       </w:r>
       <w:r>
         <w:rPr>
           <w:rStyle w:val="13"/>
-        </w:rPr>
-        <w:t>https://www.pngwing.com/en/search?q=hiragana</w:t>
-      </w:r>
-      <w:r>
-        <w:rPr>
-          <w:rStyle w:val="13"/>
+          <w:rFonts w:hint="default"/>
+        </w:rPr>
+        <w:t>https://www.freepik.com/icons/language</w:t>
+      </w:r>
+      <w:r>
+        <w:rPr>
+          <w:rFonts w:hint="default"/>
         </w:rPr>
         <w:fldChar w:fldCharType="end"/>
       </w:r>
@@ -197,7 +194,7 @@
         <w:rPr>
           <w:rFonts w:hint="default"/>
         </w:rPr>
-        <w:instrText xml:space="preserve"> HYPERLINK "https://www.freepik.com/icons/language" </w:instrText>
+        <w:instrText xml:space="preserve"> HYPERLINK "https://pngtree.com/freepng/quiz-sign-icon-questions_6234109.html" </w:instrText>
       </w:r>
       <w:r>
         <w:rPr>
@@ -210,7 +207,7 @@
           <w:rStyle w:val="13"/>
           <w:rFonts w:hint="default"/>
         </w:rPr>
-        <w:t>https://www.freepik.com/icons/language</w:t>
+        <w:t>https://pngtree.com/freepng/quiz-sign-icon-questions_6234109.html</w:t>
       </w:r>
       <w:r>
         <w:rPr>
@@ -231,10 +228,82 @@
         <w:rPr>
           <w:rFonts w:hint="default"/>
         </w:rPr>
-        <w:t>https://pngtree.com/freepng/quiz-sign-icon-questions_6234109.html</w:t>
-      </w:r>
-      <w:bookmarkStart w:id="0" w:name="_GoBack"/>
-      <w:bookmarkEnd w:id="0"/>
+        <w:fldChar w:fldCharType="begin"/>
+      </w:r>
+      <w:r>
+        <w:rPr>
+          <w:rFonts w:hint="default"/>
+        </w:rPr>
+        <w:instrText xml:space="preserve"> HYPERLINK "https://fr.freepik.com/vecteurs-premium/feuille-sprite-sequence-animation-boucle-cadres-animation-cycle-dragon-run_20184209.htm" </w:instrText>
+      </w:r>
+      <w:r>
+        <w:rPr>
+          <w:rFonts w:hint="default"/>
+        </w:rPr>
+        <w:fldChar w:fldCharType="separate"/>
+      </w:r>
+      <w:r>
+        <w:rPr>
+          <w:rStyle w:val="13"/>
+          <w:rFonts w:hint="default"/>
+        </w:rPr>
+        <w:t>https://fr.freepik.com/vecteurs-premium/feuille-sprite-sequence-animation-boucle-cadres-animation-cycle-dragon-run_20184209.htm</w:t>
+      </w:r>
+      <w:r>
+        <w:rPr>
+          <w:rFonts w:hint="default"/>
+        </w:rPr>
+        <w:fldChar w:fldCharType="end"/>
+      </w:r>
+    </w:p>
+    <w:p>
+      <w:pPr>
+        <w:pStyle w:val="29"/>
+        <w:numPr>
+          <w:ilvl w:val="0"/>
+          <w:numId w:val="2"/>
+        </w:numPr>
+      </w:pPr>
+      <w:r>
+        <w:rPr>
+          <w:rFonts w:hint="default"/>
+        </w:rPr>
+        <w:fldChar w:fldCharType="begin"/>
+      </w:r>
+      <w:r>
+        <w:rPr>
+          <w:rFonts w:hint="default"/>
+        </w:rPr>
+        <w:instrText xml:space="preserve"> HYPERLINK "https://pngtree.com/freepng/diamond-icon-cartoon-style_5258457.htm" </w:instrText>
+      </w:r>
+      <w:r>
+        <w:rPr>
+          <w:rFonts w:hint="default"/>
+        </w:rPr>
+        <w:fldChar w:fldCharType="separate"/>
+      </w:r>
+      <w:r>
+        <w:rPr>
+          <w:rStyle w:val="13"/>
+          <w:rFonts w:hint="default"/>
+        </w:rPr>
+        <w:t>https://pngtree.com/freepng/diamond-icon-cartoon-style_5258457.htm</w:t>
+      </w:r>
+      <w:r>
+        <w:rPr>
+          <w:rFonts w:hint="default"/>
+        </w:rPr>
+        <w:fldChar w:fldCharType="end"/>
+      </w:r>
+    </w:p>
+    <w:p>
+      <w:pPr>
+        <w:pStyle w:val="29"/>
+        <w:numPr>
+          <w:numId w:val="0"/>
+        </w:numPr>
+        <w:ind w:left="720" w:leftChars="0"/>
+      </w:pPr>
     </w:p>
     <w:p>
       <w:pPr>

</xml_diff>

<commit_message>
update monster hunter game
</commit_message>
<xml_diff>
--- a/RecommendationSource.docx
+++ b/RecommendationSource.docx
@@ -10,8 +10,6 @@
           <w:numId w:val="1"/>
         </w:numPr>
       </w:pPr>
-      <w:bookmarkStart w:id="0" w:name="_GoBack"/>
-      <w:bookmarkEnd w:id="0"/>
       <w:r>
         <w:t>PICTURE</w:t>
       </w:r>
@@ -300,6 +298,49 @@
       <w:pPr>
         <w:pStyle w:val="29"/>
         <w:numPr>
+          <w:ilvl w:val="0"/>
+          <w:numId w:val="2"/>
+        </w:numPr>
+      </w:pPr>
+      <w:r>
+        <w:rPr>
+          <w:rFonts w:hint="default"/>
+        </w:rPr>
+        <w:fldChar w:fldCharType="begin"/>
+      </w:r>
+      <w:r>
+        <w:rPr>
+          <w:rFonts w:hint="default"/>
+        </w:rPr>
+        <w:instrText xml:space="preserve"> HYPERLINK "https://www.pinterest.com/pin/quick-saves--103231016453819205/" </w:instrText>
+      </w:r>
+      <w:r>
+        <w:rPr>
+          <w:rFonts w:hint="default"/>
+        </w:rPr>
+        <w:fldChar w:fldCharType="separate"/>
+      </w:r>
+      <w:r>
+        <w:rPr>
+          <w:rStyle w:val="13"/>
+          <w:rFonts w:hint="default"/>
+        </w:rPr>
+        <w:t>https://www.pinterest.com/pin/quick-saves--103231016453819205/</w:t>
+      </w:r>
+      <w:r>
+        <w:rPr>
+          <w:rFonts w:hint="default"/>
+        </w:rPr>
+        <w:fldChar w:fldCharType="end"/>
+      </w:r>
+      <w:bookmarkStart w:id="0" w:name="_GoBack"/>
+      <w:bookmarkEnd w:id="0"/>
+    </w:p>
+    <w:p>
+      <w:pPr>
+        <w:pStyle w:val="29"/>
+        <w:numPr>
+          <w:ilvl w:val="0"/>
           <w:numId w:val="0"/>
         </w:numPr>
         <w:ind w:left="720" w:leftChars="0"/>

</xml_diff>